<commit_message>
Se subió formato de requerimientos
</commit_message>
<xml_diff>
--- a/FormatoRequerimientos.docx
+++ b/FormatoRequerimientos.docx
@@ -200,15 +200,58 @@
                 <w:szCs w:val="24"/>
               </w:rPr>
             </w:pPr>
+            <w:r>
+              <w:rPr>
+                <w:rFonts w:ascii="Arial" w:hAnsi="Arial" w:cs="Arial"/>
+                <w:sz w:val="24"/>
+                <w:szCs w:val="24"/>
+              </w:rPr>
+              <w:t>ERTA</w:t>
+            </w:r>
+          </w:p>
+          <w:p>
+            <w:pPr>
+              <w:jc w:val="center"/>
+              <w:cnfStyle w:val="000000100000" w:firstRow="0" w:lastRow="0" w:firstColumn="0" w:lastColumn="0" w:oddVBand="0" w:evenVBand="0" w:oddHBand="1" w:evenHBand="0" w:firstRowFirstColumn="0" w:firstRowLastColumn="0" w:lastRowFirstColumn="0" w:lastRowLastColumn="0"/>
+              <w:rPr>
+                <w:rFonts w:ascii="Arial" w:hAnsi="Arial" w:cs="Arial"/>
+                <w:sz w:val="24"/>
+                <w:szCs w:val="24"/>
+              </w:rPr>
+            </w:pPr>
+            <w:r>
+              <w:rPr>
+                <w:rFonts w:ascii="Arial" w:hAnsi="Arial" w:cs="Arial"/>
+                <w:sz w:val="24"/>
+                <w:szCs w:val="24"/>
+              </w:rPr>
+              <w:t>JHJJ</w:t>
+            </w:r>
+          </w:p>
+          <w:p>
+            <w:pPr>
+              <w:jc w:val="center"/>
+              <w:cnfStyle w:val="000000100000" w:firstRow="0" w:lastRow="0" w:firstColumn="0" w:lastColumn="0" w:oddVBand="0" w:evenVBand="0" w:oddHBand="1" w:evenHBand="0" w:firstRowFirstColumn="0" w:firstRowLastColumn="0" w:lastRowFirstColumn="0" w:lastRowLastColumn="0"/>
+              <w:rPr>
+                <w:rFonts w:ascii="Arial" w:hAnsi="Arial" w:cs="Arial"/>
+                <w:sz w:val="24"/>
+                <w:szCs w:val="24"/>
+              </w:rPr>
+            </w:pPr>
+            <w:r>
+              <w:rPr>
+                <w:rFonts w:ascii="Arial" w:hAnsi="Arial" w:cs="Arial"/>
+                <w:sz w:val="24"/>
+                <w:szCs w:val="24"/>
+              </w:rPr>
+              <w:t>SGA</w:t>
+            </w:r>
           </w:p>
         </w:tc>
       </w:tr>
     </w:tbl>
     <w:p/>
-    <w:p>
-      <w:bookmarkStart w:id="0" w:name="_GoBack"/>
-      <w:bookmarkEnd w:id="0"/>
-    </w:p>
+    <w:p/>
     <w:p/>
     <w:tbl>
       <w:tblPr>
@@ -361,6 +404,11 @@
                 </w:tcPr>
                 <w:p>
                   <w:r>
+                    <w:t xml:space="preserve">Propuesta de </w:t>
+                  </w:r>
+                  <w:bookmarkStart w:id="0" w:name="_GoBack"/>
+                  <w:bookmarkEnd w:id="0"/>
+                  <w:r>
                     <w:t>Solución:</w:t>
                   </w:r>
                 </w:p>
@@ -519,6 +567,7 @@
         </v:shapetype>
         <v:shape id="_x0000_s2050" type="#_x0000_t75" style="position:absolute;margin-left:0;margin-top:0;width:900.15pt;height:675.05pt;z-index:-251656192;mso-position-horizontal:center;mso-position-horizontal-relative:margin;mso-position-vertical:center;mso-position-vertical-relative:margin" o:allowincell="f">
           <v:imagedata r:id="rId1" o:title="Logo" gain="19661f" blacklevel="22938f"/>
+          <w10:wrap anchorx="margin" anchory="margin"/>
         </v:shape>
       </w:pict>
     </w:r>
@@ -559,6 +608,7 @@
         </v:shapetype>
         <v:shape id="_x0000_s2051" type="#_x0000_t75" style="position:absolute;margin-left:0;margin-top:0;width:900.15pt;height:675.05pt;z-index:-251655168;mso-position-horizontal:center;mso-position-horizontal-relative:margin;mso-position-vertical:center;mso-position-vertical-relative:margin" o:allowincell="f">
           <v:imagedata r:id="rId1" o:title="Logo" gain="19661f" blacklevel="22938f"/>
+          <w10:wrap anchorx="margin" anchory="margin"/>
         </v:shape>
       </w:pict>
     </w:r>
@@ -657,6 +707,7 @@
         </v:shapetype>
         <v:shape id="WordPictureWatermark" o:spid="_x0000_s2049" type="#_x0000_t75" style="position:absolute;margin-left:0;margin-top:0;width:900.15pt;height:675.05pt;z-index:-251657216;mso-position-horizontal:center;mso-position-horizontal-relative:margin;mso-position-vertical:center;mso-position-vertical-relative:margin" o:allowincell="f">
           <v:imagedata r:id="rId1" o:title="Logo" gain="19661f" blacklevel="22938f"/>
+          <w10:wrap anchorx="margin" anchory="margin"/>
         </v:shape>
       </w:pict>
     </w:r>

</xml_diff>